<commit_message>
Agencia de viajes Semana 8
</commit_message>
<xml_diff>
--- a/Semana 6/Tarea6-programacionWebII-FranciscoBlazquez.docx
+++ b/Semana 6/Tarea6-programacionWebII-FranciscoBlazquez.docx
@@ -810,7 +810,23 @@
           <w:sz w:val="24"/>
           <w:szCs w:val="24"/>
         </w:rPr>
-        <w:t>Utilicé phpMyAdmin para crear la base de datos AGENCIA, en la cual definí las tablas necesarias para gestionar la información relacionada con vuelos, hoteles y reservas. Estas tablas incluyen:</w:t>
+        <w:t xml:space="preserve">Utilicé </w:t>
+      </w:r>
+      <w:proofErr w:type="spellStart"/>
+      <w:r>
+        <w:rPr>
+          <w:sz w:val="24"/>
+          <w:szCs w:val="24"/>
+        </w:rPr>
+        <w:t>phpMyAdmin</w:t>
+      </w:r>
+      <w:proofErr w:type="spellEnd"/>
+      <w:r>
+        <w:rPr>
+          <w:sz w:val="24"/>
+          <w:szCs w:val="24"/>
+        </w:rPr>
+        <w:t xml:space="preserve"> para crear la base de datos AGENCIA, en la cual definí las tablas necesarias para gestionar la información relacionada con vuelos, hoteles y reservas. Estas tablas incluyen:</w:t>
       </w:r>
     </w:p>
     <w:p>
@@ -1116,7 +1132,23 @@
           <w:sz w:val="24"/>
           <w:szCs w:val="24"/>
         </w:rPr>
-        <w:t xml:space="preserve"> Esta tabla almacena la información de los clientes, permitiendo el proceso de registro y login de usuarios. Contiene campos como nombre, correo electrónico, teléfono y contraseña.</w:t>
+        <w:t xml:space="preserve"> Esta tabla almacena la información de los clientes, permitiendo el proceso de registro y </w:t>
+      </w:r>
+      <w:proofErr w:type="spellStart"/>
+      <w:r>
+        <w:rPr>
+          <w:sz w:val="24"/>
+          <w:szCs w:val="24"/>
+        </w:rPr>
+        <w:t>login</w:t>
+      </w:r>
+      <w:proofErr w:type="spellEnd"/>
+      <w:r>
+        <w:rPr>
+          <w:sz w:val="24"/>
+          <w:szCs w:val="24"/>
+        </w:rPr>
+        <w:t xml:space="preserve"> de usuarios. Contiene campos como nombre, correo electrónico, teléfono y contraseña.</w:t>
       </w:r>
     </w:p>
     <w:p>
@@ -1498,7 +1530,23 @@
           <w:sz w:val="24"/>
           <w:szCs w:val="24"/>
         </w:rPr>
-        <w:t>Para solucionar esto, creé una tabla adicional llamada administradores que se vincula a la tabla clientes mediante un id_cliente, lo que permite asociar a un administrador con un cliente registrado. Esto garantiza que solo los usuarios administradores puedan realizar cambios en las bases de datos de vuelos y hoteles.</w:t>
+        <w:t xml:space="preserve">Para solucionar esto, creé una tabla adicional llamada administradores que se vincula a la tabla clientes mediante un </w:t>
+      </w:r>
+      <w:proofErr w:type="spellStart"/>
+      <w:r>
+        <w:rPr>
+          <w:sz w:val="24"/>
+          <w:szCs w:val="24"/>
+        </w:rPr>
+        <w:t>id_cliente</w:t>
+      </w:r>
+      <w:proofErr w:type="spellEnd"/>
+      <w:r>
+        <w:rPr>
+          <w:sz w:val="24"/>
+          <w:szCs w:val="24"/>
+        </w:rPr>
+        <w:t>, lo que permite asociar a un administrador con un cliente registrado. Esto garantiza que solo los usuarios administradores puedan realizar cambios en las bases de datos de vuelos y hoteles.</w:t>
       </w:r>
     </w:p>
     <w:p>
@@ -1633,7 +1681,31 @@
           <w:sz w:val="24"/>
           <w:szCs w:val="24"/>
         </w:rPr>
-        <w:t>Con esta tabla creada, una vez que un usuario se logea en el sistema, verificamos si es un administrador. Si el usuario es identificado como administrador, será redirigido a la página gesti</w:t>
+        <w:t xml:space="preserve">Con esta tabla creada, una vez que un usuario se </w:t>
+      </w:r>
+      <w:proofErr w:type="spellStart"/>
+      <w:r>
+        <w:rPr>
+          <w:sz w:val="24"/>
+          <w:szCs w:val="24"/>
+        </w:rPr>
+        <w:t>logea</w:t>
+      </w:r>
+      <w:proofErr w:type="spellEnd"/>
+      <w:r>
+        <w:rPr>
+          <w:sz w:val="24"/>
+          <w:szCs w:val="24"/>
+        </w:rPr>
+        <w:t xml:space="preserve"> en el sistema, verificamos si es un administrador. Si el usuario es identificado como administrador, será redirigido a la página </w:t>
+      </w:r>
+      <w:proofErr w:type="spellStart"/>
+      <w:r>
+        <w:rPr>
+          <w:sz w:val="24"/>
+          <w:szCs w:val="24"/>
+        </w:rPr>
+        <w:t>gesti</w:t>
       </w:r>
       <w:r>
         <w:rPr>
@@ -1647,7 +1719,15 @@
           <w:sz w:val="24"/>
           <w:szCs w:val="24"/>
         </w:rPr>
-        <w:t>n.php, donde podrá agregar y consultar vuelos y hoteles, entre otras funcionalidades administrativas.</w:t>
+        <w:t>n.php</w:t>
+      </w:r>
+      <w:proofErr w:type="spellEnd"/>
+      <w:r>
+        <w:rPr>
+          <w:sz w:val="24"/>
+          <w:szCs w:val="24"/>
+        </w:rPr>
+        <w:t>, donde podrá agregar y consultar vuelos y hoteles, entre otras funcionalidades administrativas.</w:t>
       </w:r>
       <w:r>
         <w:rPr>
@@ -3227,7 +3307,23 @@
           <w:sz w:val="24"/>
           <w:szCs w:val="24"/>
         </w:rPr>
-        <w:t>Una vez seleccionadas las opciones de su preferencia, el usuario procede a realizar el pago. Al completarse la transacción, su reserva queda registrada en la tabla transaccion y en la tabla reserva, garantizando así la confirmación de su compra.</w:t>
+        <w:t xml:space="preserve">Una vez seleccionadas las opciones de su preferencia, el usuario procede a realizar el pago. Al completarse la transacción, su reserva queda registrada en la tabla </w:t>
+      </w:r>
+      <w:proofErr w:type="spellStart"/>
+      <w:r>
+        <w:rPr>
+          <w:sz w:val="24"/>
+          <w:szCs w:val="24"/>
+        </w:rPr>
+        <w:t>transaccion</w:t>
+      </w:r>
+      <w:proofErr w:type="spellEnd"/>
+      <w:r>
+        <w:rPr>
+          <w:sz w:val="24"/>
+          <w:szCs w:val="24"/>
+        </w:rPr>
+        <w:t xml:space="preserve"> y en la tabla reserva, garantizando así la confirmación de su compra.</w:t>
       </w:r>
     </w:p>
     <w:tbl>
@@ -3518,7 +3614,55 @@
           <w:sz w:val="24"/>
           <w:szCs w:val="24"/>
         </w:rPr>
-        <w:t>Como se puede apreciar en la imagen los campos id_vuelo e id_hotel no son obligatorios, ya que el usuario peude hacer una reserva de solamente el hotel o hacer una reserva de solamente el viaje. El registro de las transacciones queda en la siguiente tabla:</w:t>
+        <w:t xml:space="preserve">Como se puede apreciar en la imagen los campos </w:t>
+      </w:r>
+      <w:proofErr w:type="spellStart"/>
+      <w:r>
+        <w:rPr>
+          <w:sz w:val="24"/>
+          <w:szCs w:val="24"/>
+        </w:rPr>
+        <w:t>id_vuelo</w:t>
+      </w:r>
+      <w:proofErr w:type="spellEnd"/>
+      <w:r>
+        <w:rPr>
+          <w:sz w:val="24"/>
+          <w:szCs w:val="24"/>
+        </w:rPr>
+        <w:t xml:space="preserve"> e </w:t>
+      </w:r>
+      <w:proofErr w:type="spellStart"/>
+      <w:r>
+        <w:rPr>
+          <w:sz w:val="24"/>
+          <w:szCs w:val="24"/>
+        </w:rPr>
+        <w:t>id_hotel</w:t>
+      </w:r>
+      <w:proofErr w:type="spellEnd"/>
+      <w:r>
+        <w:rPr>
+          <w:sz w:val="24"/>
+          <w:szCs w:val="24"/>
+        </w:rPr>
+        <w:t xml:space="preserve"> no son obligatorios, ya que el usuario </w:t>
+      </w:r>
+      <w:proofErr w:type="spellStart"/>
+      <w:r>
+        <w:rPr>
+          <w:sz w:val="24"/>
+          <w:szCs w:val="24"/>
+        </w:rPr>
+        <w:t>peude</w:t>
+      </w:r>
+      <w:proofErr w:type="spellEnd"/>
+      <w:r>
+        <w:rPr>
+          <w:sz w:val="24"/>
+          <w:szCs w:val="24"/>
+        </w:rPr>
+        <w:t xml:space="preserve"> hacer una reserva de solamente el hotel o hacer una reserva de solamente el viaje. El registro de las transacciones queda en la siguiente tabla:</w:t>
       </w:r>
     </w:p>
     <w:p>
@@ -3883,6 +4027,7 @@
         </w:rPr>
         <w:t xml:space="preserve"> (</w:t>
       </w:r>
+      <w:proofErr w:type="spellStart"/>
       <w:r>
         <w:rPr>
           <w:sz w:val="24"/>
@@ -3890,6 +4035,7 @@
         </w:rPr>
         <w:t>fblazquezweber</w:t>
       </w:r>
+      <w:proofErr w:type="spellEnd"/>
       <w:r>
         <w:rPr>
           <w:sz w:val="24"/>
@@ -3926,7 +4072,7 @@
           <w:rPr>
             <w:rStyle w:val="Hipervnculo"/>
           </w:rPr>
-          <w:t>https://github.com/fblazquezweber/Programacion-Web-II/tree/9d84dbe14166fbc328ad9da44d0123961126dfca/Semana%206</w:t>
+          <w:t>https://github.com/fblazquezweber/Programacion-Web-II/tree/72019ab155a81deb515a1f8d968c66332aa7fbc3/Semana%206</w:t>
         </w:r>
       </w:hyperlink>
       <w:r>

</xml_diff>